<commit_message>
did revision on github usage scenarios document, and removed empty lines on script.js
</commit_message>
<xml_diff>
--- a/github-usage-scenarios.docx
+++ b/github-usage-scenarios.docx
@@ -3,7 +3,6 @@
 <w:document xmlns:wpc="http://schemas.microsoft.com/office/word/2010/wordprocessingCanvas" xmlns:mo="http://schemas.microsoft.com/office/mac/office/2008/main" xmlns:mc="http://schemas.openxmlformats.org/markup-compatibility/2006" xmlns:mv="urn:schemas-microsoft-com:mac:vml" xmlns:o="urn:schemas-microsoft-com:office:office" xmlns:r="http://schemas.openxmlformats.org/officeDocument/2006/relationships" xmlns:m="http://schemas.openxmlformats.org/officeDocument/2006/math" xmlns:v="urn:schemas-microsoft-com:vml" xmlns:wp14="http://schemas.microsoft.com/office/word/2010/wordprocessingDrawing" xmlns:wp="http://schemas.openxmlformats.org/drawingml/2006/wordprocessingDrawing" xmlns:w10="urn:schemas-microsoft-com:office:word" xmlns:w="http://schemas.openxmlformats.org/wordprocessingml/2006/main" xmlns:w14="http://schemas.microsoft.com/office/word/2010/wordml" xmlns:wpg="http://schemas.microsoft.com/office/word/2010/wordprocessingGroup" xmlns:wpi="http://schemas.microsoft.com/office/word/2010/wordprocessingInk" xmlns:wne="http://schemas.microsoft.com/office/word/2006/wordml" xmlns:wps="http://schemas.microsoft.com/office/word/2010/wordprocessingShape" mc:Ignorable="w14 wp14">
   <w:body>
     <w:p>
-      <w:bookmarkStart w:id="0" w:name="_GoBack"/>
       <w:r>
         <w:t>Clone team-trello-project repository to your computer</w:t>
       </w:r>
@@ -1224,9 +1223,16 @@
         <w:t>Reject</w:t>
       </w:r>
       <w:r>
-        <w:t xml:space="preserve"> your code giving you additional feedback to do changes in your code before merging to master. If your code is denied you must revise your code and repeat steps in #4 and on.</w:t>
-      </w:r>
+        <w:t xml:space="preserve"> your code giving you additional feedback to do changes in your code before merging to master. If your code is denied you must revise your code and </w:t>
+      </w:r>
+      <w:r>
+        <w:t>repeat steps in #3</w:t>
+      </w:r>
+      <w:bookmarkStart w:id="0" w:name="_GoBack"/>
       <w:bookmarkEnd w:id="0"/>
+      <w:r>
+        <w:t xml:space="preserve"> and on.</w:t>
+      </w:r>
     </w:p>
     <w:sectPr>
       <w:pgSz w:w="12240" w:h="15840"/>

</xml_diff>